<commit_message>
Added boundary detection explanation
</commit_message>
<xml_diff>
--- a/docs/design/Image Analysis Theory Explanation.docx
+++ b/docs/design/Image Analysis Theory Explanation.docx
@@ -23,7 +23,10 @@
     </w:p>
     <w:p>
       <w:r>
-        <w:t>This document will detail the maths used for the image analysis. This is useful to explain what the code is supposed to be doing when identifying the markers and their orientation. The theory behind identifying the arena boundaries is considerably more simple, and is not covered in this document.</w:t>
+        <w:t xml:space="preserve">This document will detail the maths used for the image analysis. This is useful to explain what the code is supposed to be doing when identifying the markers and their orientation. The theory behind identifying the arena boundaries is considerably more simple, and is </w:t>
+      </w:r>
+      <w:r>
+        <w:t>covered at the end.</w:t>
       </w:r>
     </w:p>
     <w:p/>
@@ -496,14 +499,27 @@
       <w:r>
         <w:t xml:space="preserve">Figure </w:t>
       </w:r>
-      <w:fldSimple w:instr=" SEQ Figure \* alphabetic ">
-        <w:r>
-          <w:rPr>
-            <w:noProof/>
-          </w:rPr>
-          <w:t>a</w:t>
-        </w:r>
-      </w:fldSimple>
+      <w:r>
+        <w:fldChar w:fldCharType="begin"/>
+      </w:r>
+      <w:r>
+        <w:instrText xml:space="preserve"> SEQ Figure \* alphabetic </w:instrText>
+      </w:r>
+      <w:r>
+        <w:fldChar w:fldCharType="separate"/>
+      </w:r>
+      <w:r>
+        <w:rPr>
+          <w:noProof/>
+        </w:rPr>
+        <w:t>a</w:t>
+      </w:r>
+      <w:r>
+        <w:rPr>
+          <w:noProof/>
+        </w:rPr>
+        <w:fldChar w:fldCharType="end"/>
+      </w:r>
       <w:r>
         <w:t xml:space="preserve"> - The front edge for each marker is identified with a green line.</w:t>
       </w:r>
@@ -953,14 +969,27 @@
       <w:r>
         <w:t xml:space="preserve">Figure </w:t>
       </w:r>
-      <w:fldSimple w:instr=" SEQ Figure \* alphabetic ">
-        <w:r>
-          <w:rPr>
-            <w:noProof/>
-          </w:rPr>
-          <w:t>b</w:t>
-        </w:r>
-      </w:fldSimple>
+      <w:r>
+        <w:fldChar w:fldCharType="begin"/>
+      </w:r>
+      <w:r>
+        <w:instrText xml:space="preserve"> SEQ Figure \* alphabetic </w:instrText>
+      </w:r>
+      <w:r>
+        <w:fldChar w:fldCharType="separate"/>
+      </w:r>
+      <w:r>
+        <w:rPr>
+          <w:noProof/>
+        </w:rPr>
+        <w:t>b</w:t>
+      </w:r>
+      <w:r>
+        <w:rPr>
+          <w:noProof/>
+        </w:rPr>
+        <w:fldChar w:fldCharType="end"/>
+      </w:r>
       <w:r>
         <w:t xml:space="preserve"> - The forward facing, perpendicular line for each marker is identified</w:t>
       </w:r>
@@ -1295,14 +1324,27 @@
                             <w:r>
                               <w:t xml:space="preserve">Figure </w:t>
                             </w:r>
-                            <w:fldSimple w:instr=" SEQ Figure \* alphabetic ">
-                              <w:r>
-                                <w:rPr>
-                                  <w:noProof/>
-                                </w:rPr>
-                                <w:t>c</w:t>
-                              </w:r>
-                            </w:fldSimple>
+                            <w:r>
+                              <w:fldChar w:fldCharType="begin"/>
+                            </w:r>
+                            <w:r>
+                              <w:instrText xml:space="preserve"> SEQ Figure \* alphabetic </w:instrText>
+                            </w:r>
+                            <w:r>
+                              <w:fldChar w:fldCharType="separate"/>
+                            </w:r>
+                            <w:r>
+                              <w:rPr>
+                                <w:noProof/>
+                              </w:rPr>
+                              <w:t>c</w:t>
+                            </w:r>
+                            <w:r>
+                              <w:rPr>
+                                <w:noProof/>
+                              </w:rPr>
+                              <w:fldChar w:fldCharType="end"/>
+                            </w:r>
                             <w:r>
                               <w:t xml:space="preserve"> - The right-angled triangle and the two angles used are shown.</w:t>
                             </w:r>
@@ -1344,14 +1386,27 @@
                       <w:r>
                         <w:t xml:space="preserve">Figure </w:t>
                       </w:r>
-                      <w:fldSimple w:instr=" SEQ Figure \* alphabetic ">
-                        <w:r>
-                          <w:rPr>
-                            <w:noProof/>
-                          </w:rPr>
-                          <w:t>c</w:t>
-                        </w:r>
-                      </w:fldSimple>
+                      <w:r>
+                        <w:fldChar w:fldCharType="begin"/>
+                      </w:r>
+                      <w:r>
+                        <w:instrText xml:space="preserve"> SEQ Figure \* alphabetic </w:instrText>
+                      </w:r>
+                      <w:r>
+                        <w:fldChar w:fldCharType="separate"/>
+                      </w:r>
+                      <w:r>
+                        <w:rPr>
+                          <w:noProof/>
+                        </w:rPr>
+                        <w:t>c</w:t>
+                      </w:r>
+                      <w:r>
+                        <w:rPr>
+                          <w:noProof/>
+                        </w:rPr>
+                        <w:fldChar w:fldCharType="end"/>
+                      </w:r>
                       <w:r>
                         <w:t xml:space="preserve"> - The right-angled triangle and the two angles used are shown.</w:t>
                       </w:r>
@@ -1799,53 +1854,118 @@
         </mc:AlternateContent>
       </w:r>
     </w:p>
+    <w:p/>
     <w:p>
+      <w:r>
+        <w:lastRenderedPageBreak/>
+        <w:t xml:space="preserve">There are four special cases due to lines with </w:t>
+      </w:r>
+      <w:r>
+        <w:rPr>
+          <w:i/>
+        </w:rPr>
+        <w:t xml:space="preserve">m = Infinity. </w:t>
+      </w:r>
+      <w:r>
+        <w:t xml:space="preserve">If the front edge of the marker is on a line with </w:t>
+      </w:r>
+      <w:r>
+        <w:rPr>
+          <w:i/>
+        </w:rPr>
+        <w:t xml:space="preserve">m = Infinity </w:t>
+      </w:r>
+      <w:r>
+        <w:t xml:space="preserve">we check whether the back edge is to the left or right of the front edge, and return an angle of 90 degrees of 270 degrees respectively. If the front edge of the marker is on a line with </w:t>
+      </w:r>
+      <w:r>
+        <w:rPr>
+          <w:i/>
+        </w:rPr>
+        <w:t xml:space="preserve">m = 0 </w:t>
+      </w:r>
+      <w:r>
+        <w:t xml:space="preserve">then the perpendicular line will end up having </w:t>
+      </w:r>
+      <w:r>
+        <w:rPr>
+          <w:i/>
+        </w:rPr>
+        <w:t xml:space="preserve">m = Infinity </w:t>
+      </w:r>
+      <w:r>
+        <w:t>and so we check whether the front edge is above or below the back edge, and return an angle of 0 degrees or 180 degrees respectively.</w:t>
+      </w:r>
+    </w:p>
+    <w:p/>
+    <w:p>
+      <w:pPr>
+        <w:pStyle w:val="Heading1"/>
+      </w:pPr>
+      <w:r>
+        <w:t>Boundary Detection</w:t>
+      </w:r>
+    </w:p>
+    <w:p>
+      <w:pPr>
+        <w:rPr>
+          <w:lang w:eastAsia="en-US"/>
+        </w:rPr>
+      </w:pPr>
+      <w:r>
+        <w:rPr>
+          <w:lang w:eastAsia="en-US"/>
+        </w:rPr>
+        <w:t>The boundary detection code is the only aspect of the image analysis which was not implemented to be functional in real life, as the decision to focus purely on the simulator was made before the boundary detection was written.</w:t>
+      </w:r>
+    </w:p>
+    <w:p>
+      <w:pPr>
+        <w:rPr>
+          <w:lang w:eastAsia="en-US"/>
+        </w:rPr>
+      </w:pPr>
+      <w:r>
+        <w:rPr>
+          <w:lang w:eastAsia="en-US"/>
+        </w:rPr>
+        <w:t xml:space="preserve">Boundaries are simply pure pink lines (RGB 255, 0, 255) which are detected purely from colour. The shading applied in the simulator means that the actual colour values for pure pink are RGB 155, 0, 155. The shadows in the simulator also reduce the colour values to a minimum of </w:t>
+      </w:r>
+      <w:r>
+        <w:rPr>
+          <w:lang w:eastAsia="en-US"/>
+        </w:rPr>
+        <w:t>80, 0, 80. If a line is found within these bounds it is counted as a boundary.</w:t>
+      </w:r>
+    </w:p>
+    <w:p>
+      <w:pPr>
+        <w:rPr>
+          <w:lang w:eastAsia="en-US"/>
+        </w:rPr>
+      </w:pPr>
+      <w:r>
+        <w:rPr>
+          <w:lang w:eastAsia="en-US"/>
+        </w:rPr>
+        <w:t>To find a boundary, the pixels coming out from the centre are checked in each cardinal direction (top, left, right, bottom). If a pink pixel is found, that direction is added to an array of boundaries.</w:t>
+      </w:r>
+    </w:p>
+    <w:p>
+      <w:pPr>
+        <w:rPr>
+          <w:lang w:eastAsia="en-US"/>
+        </w:rPr>
+      </w:pPr>
+      <w:r>
+        <w:rPr>
+          <w:lang w:eastAsia="en-US"/>
+        </w:rPr>
+        <w:t>Given that the boundaries are likely to be at the edge of the screen, it would usually be more efficient to go from the edge inwards, rather than from the centre out. However, the difference in efficiency is not so large as to be a serious issue, and so for the sake of code simplicity we have left it as going from the centre out.</w:t>
+      </w:r>
       <w:bookmarkStart w:id="0" w:name="_GoBack"/>
       <w:bookmarkEnd w:id="0"/>
     </w:p>
-    <w:p>
-      <w:r>
-        <w:lastRenderedPageBreak/>
-        <w:t xml:space="preserve">There are four special cases due to lines with </w:t>
-      </w:r>
-      <w:r>
-        <w:rPr>
-          <w:i/>
-        </w:rPr>
-        <w:t xml:space="preserve">m = Infinity. </w:t>
-      </w:r>
-      <w:r>
-        <w:t xml:space="preserve">If the front edge of the marker is on a line with </w:t>
-      </w:r>
-      <w:r>
-        <w:rPr>
-          <w:i/>
-        </w:rPr>
-        <w:t xml:space="preserve">m = Infinity </w:t>
-      </w:r>
-      <w:r>
-        <w:t xml:space="preserve">we check whether the back edge is to the left or right of the front edge, and return an angle of 90 degrees of 270 degrees respectively. If the front edge of the marker is on a line with </w:t>
-      </w:r>
-      <w:r>
-        <w:rPr>
-          <w:i/>
-        </w:rPr>
-        <w:t xml:space="preserve">m = 0 </w:t>
-      </w:r>
-      <w:r>
-        <w:t xml:space="preserve">then the perpendicular line will end up having </w:t>
-      </w:r>
-      <w:r>
-        <w:rPr>
-          <w:i/>
-        </w:rPr>
-        <w:t xml:space="preserve">m = Infinity </w:t>
-      </w:r>
-      <w:r>
-        <w:t>and so we check whether the front edge is above or below the back edge, and return an angle of 0 degrees or 180 degrees respectively.</w:t>
-      </w:r>
-    </w:p>
-    <w:p/>
     <w:sectPr>
       <w:pgSz w:w="11906" w:h="16838"/>
       <w:pgMar w:top="1440" w:right="1440" w:bottom="1440" w:left="1440" w:header="708" w:footer="708" w:gutter="0"/>
@@ -3290,6 +3410,37 @@
       </w:tblBorders>
     </w:tblPr>
   </w:style>
+  <w:style w:type="paragraph" w:styleId="BalloonText">
+    <w:name w:val="Balloon Text"/>
+    <w:basedOn w:val="Normal"/>
+    <w:link w:val="BalloonTextChar"/>
+    <w:uiPriority w:val="99"/>
+    <w:semiHidden/>
+    <w:unhideWhenUsed/>
+    <w:rsid w:val="00FB4ABC"/>
+    <w:pPr>
+      <w:spacing w:after="0" w:line="240" w:lineRule="auto"/>
+    </w:pPr>
+    <w:rPr>
+      <w:rFonts w:ascii="Segoe UI" w:hAnsi="Segoe UI" w:cs="Segoe UI"/>
+      <w:sz w:val="18"/>
+      <w:szCs w:val="18"/>
+    </w:rPr>
+  </w:style>
+  <w:style w:type="character" w:customStyle="1" w:styleId="BalloonTextChar">
+    <w:name w:val="Balloon Text Char"/>
+    <w:basedOn w:val="DefaultParagraphFont"/>
+    <w:link w:val="BalloonText"/>
+    <w:uiPriority w:val="99"/>
+    <w:semiHidden/>
+    <w:rsid w:val="00FB4ABC"/>
+    <w:rPr>
+      <w:rFonts w:ascii="Segoe UI" w:hAnsi="Segoe UI" w:cs="Segoe UI"/>
+      <w:sz w:val="18"/>
+      <w:szCs w:val="18"/>
+      <w:lang w:eastAsia="zh-CN"/>
+    </w:rPr>
+  </w:style>
 </w:styles>
 </file>
 

</xml_diff>